<commit_message>
clean tables in real_time_mode
</commit_message>
<xml_diff>
--- a/Rapport.docx
+++ b/Rapport.docx
@@ -8,21 +8,8 @@
         <w:jc w:val="center"/>
       </w:pPr>
       <w:r>
-        <w:t xml:space="preserve">Rapport du </w:t>
-      </w:r>
-      <w:proofErr w:type="spellStart"/>
-      <w:r>
-        <w:t>projet</w:t>
-      </w:r>
-      <w:proofErr w:type="spellEnd"/>
-      <w:r>
-        <w:t xml:space="preserve"> </w:t>
-      </w:r>
-      <w:proofErr w:type="spellStart"/>
-      <w:r>
-        <w:t>intégrateur</w:t>
-      </w:r>
-      <w:proofErr w:type="spellEnd"/>
+        <w:t>Rapport du projet intégrateur</w:t>
+      </w:r>
     </w:p>
     <w:p>
       <w:pPr>
@@ -30,43 +17,9 @@
         <w:jc w:val="center"/>
       </w:pPr>
       <w:bookmarkStart w:id="0" w:name="_Hlk61965434"/>
-      <w:proofErr w:type="spellStart"/>
-      <w:r>
-        <w:t>Détection</w:t>
-      </w:r>
-      <w:proofErr w:type="spellEnd"/>
-      <w:r>
-        <w:t xml:space="preserve"> </w:t>
-      </w:r>
-      <w:proofErr w:type="spellStart"/>
-      <w:r>
-        <w:t>en</w:t>
-      </w:r>
-      <w:proofErr w:type="spellEnd"/>
-      <w:r>
-        <w:t xml:space="preserve"> temps </w:t>
-      </w:r>
-      <w:proofErr w:type="spellStart"/>
-      <w:r>
-        <w:t>réel</w:t>
-      </w:r>
-      <w:proofErr w:type="spellEnd"/>
-      <w:r>
-        <w:t xml:space="preserve"> des anomalies du </w:t>
-      </w:r>
-      <w:proofErr w:type="spellStart"/>
-      <w:r>
-        <w:t>trafic</w:t>
-      </w:r>
-      <w:proofErr w:type="spellEnd"/>
-      <w:r>
-        <w:t xml:space="preserve"> </w:t>
-      </w:r>
-      <w:proofErr w:type="spellStart"/>
-      <w:r>
-        <w:t>aérien</w:t>
-      </w:r>
-      <w:proofErr w:type="spellEnd"/>
+      <w:r>
+        <w:t>Détection en temps réel des anomalies du trafic aérien</w:t>
+      </w:r>
     </w:p>
     <w:p>
       <w:pPr>
@@ -90,13 +43,8 @@
       <w:pPr>
         <w:jc w:val="center"/>
       </w:pPr>
-      <w:proofErr w:type="spellStart"/>
-      <w:r>
-        <w:t>Etudiants</w:t>
-      </w:r>
-      <w:proofErr w:type="spellEnd"/>
-      <w:r>
-        <w:t xml:space="preserve"> :</w:t>
+      <w:r>
+        <w:t>Etudiants :</w:t>
       </w:r>
     </w:p>
     <w:p>
@@ -124,13 +72,8 @@
       <w:pPr>
         <w:jc w:val="center"/>
       </w:pPr>
-      <w:proofErr w:type="spellStart"/>
-      <w:r>
-        <w:t>Tuteurs</w:t>
-      </w:r>
-      <w:proofErr w:type="spellEnd"/>
-      <w:r>
-        <w:t xml:space="preserve"> :</w:t>
+      <w:r>
+        <w:t>Tuteurs :</w:t>
       </w:r>
     </w:p>
     <w:p>
@@ -138,26 +81,16 @@
         <w:jc w:val="center"/>
       </w:pPr>
       <w:r>
-        <w:t xml:space="preserve">Marie-José </w:t>
-      </w:r>
-      <w:proofErr w:type="spellStart"/>
-      <w:r>
-        <w:t>Huguet</w:t>
-      </w:r>
-      <w:proofErr w:type="spellEnd"/>
+        <w:t>Marie-José Huguet</w:t>
+      </w:r>
     </w:p>
     <w:p>
       <w:pPr>
         <w:jc w:val="center"/>
       </w:pPr>
       <w:r>
-        <w:t xml:space="preserve">Sami </w:t>
-      </w:r>
-      <w:proofErr w:type="spellStart"/>
-      <w:r>
-        <w:t>Yangui</w:t>
-      </w:r>
-      <w:proofErr w:type="spellEnd"/>
+        <w:t>Sami Yangui</w:t>
+      </w:r>
     </w:p>
     <w:p>
       <w:pPr>
@@ -169,47 +102,10 @@
         <w:jc w:val="center"/>
       </w:pPr>
       <w:r>
-        <w:t>Mots-</w:t>
-      </w:r>
-      <w:proofErr w:type="spellStart"/>
-      <w:r>
-        <w:t>clés</w:t>
-      </w:r>
-      <w:proofErr w:type="spellEnd"/>
-      <w:r>
-        <w:t xml:space="preserve"> : </w:t>
-      </w:r>
-      <w:proofErr w:type="spellStart"/>
-      <w:r>
-        <w:t>Trafic</w:t>
-      </w:r>
-      <w:proofErr w:type="spellEnd"/>
-      <w:r>
-        <w:t xml:space="preserve"> </w:t>
-      </w:r>
-      <w:proofErr w:type="spellStart"/>
-      <w:r>
-        <w:t>aérien</w:t>
-      </w:r>
-      <w:proofErr w:type="spellEnd"/>
-      <w:r>
-        <w:t xml:space="preserve"> ; Big Data ; </w:t>
-      </w:r>
-      <w:proofErr w:type="spellStart"/>
-      <w:r>
-        <w:t>Prévision</w:t>
-      </w:r>
-      <w:proofErr w:type="spellEnd"/>
-      <w:r>
-        <w:t xml:space="preserve"> ; </w:t>
-      </w:r>
-      <w:proofErr w:type="spellStart"/>
-      <w:r>
-        <w:t>Astérix</w:t>
-      </w:r>
-      <w:proofErr w:type="spellEnd"/>
-      <w:r>
-        <w:t xml:space="preserve"> ; Micro-Services</w:t>
+        <w:t xml:space="preserve">Mots-clés : </w:t>
+      </w:r>
+      <w:r>
+        <w:t>Trafic aérien ; Big Data ; Prévision ; Astérix ; Micro-Services</w:t>
       </w:r>
     </w:p>
     <w:bookmarkEnd w:id="0"/>
@@ -220,6 +116,13 @@
     </w:p>
     <w:sdt>
       <w:sdtPr>
+        <w:rPr>
+          <w:rFonts w:asciiTheme="minorHAnsi" w:eastAsiaTheme="minorHAnsi" w:hAnsiTheme="minorHAnsi" w:cstheme="minorBidi"/>
+          <w:color w:val="auto"/>
+          <w:sz w:val="22"/>
+          <w:szCs w:val="22"/>
+          <w:lang w:val="en-GB" w:eastAsia="en-US"/>
+        </w:rPr>
         <w:id w:val="819624841"/>
         <w:docPartObj>
           <w:docPartGallery w:val="Table of Contents"/>
@@ -228,13 +131,8 @@
       </w:sdtPr>
       <w:sdtEndPr>
         <w:rPr>
-          <w:rFonts w:asciiTheme="minorHAnsi" w:eastAsiaTheme="minorHAnsi" w:hAnsiTheme="minorHAnsi" w:cstheme="minorBidi"/>
           <w:b/>
           <w:bCs/>
-          <w:color w:val="auto"/>
-          <w:sz w:val="22"/>
-          <w:szCs w:val="22"/>
-          <w:lang w:val="en-GB" w:eastAsia="en-US"/>
         </w:rPr>
       </w:sdtEndPr>
       <w:sdtContent>
@@ -4189,7 +4087,55 @@
         <w:rPr>
           <w:lang w:val="fr-FR"/>
         </w:rPr>
-        <w:t xml:space="preserve">progrès. Nous avons décomposé chaque micro-service en plusieurs tâches et nous nous sommes attribués ces tâches. Cette méthodologie </w:t>
+        <w:t xml:space="preserve">progrès. Nous avons décomposé chaque micro-service en plusieurs tâches et nous nous sommes </w:t>
+      </w:r>
+      <w:r>
+        <w:rPr>
+          <w:lang w:val="fr-FR"/>
+        </w:rPr>
+        <w:t>attribué</w:t>
+      </w:r>
+      <w:r>
+        <w:rPr>
+          <w:lang w:val="fr-FR"/>
+        </w:rPr>
+        <w:t xml:space="preserve"> ces tâches. Nous avons également prévu des réunions hebdomadaires pour suivre no</w:t>
+      </w:r>
+      <w:r>
+        <w:rPr>
+          <w:lang w:val="fr-FR"/>
+        </w:rPr>
+        <w:t xml:space="preserve">tre </w:t>
+      </w:r>
+      <w:r>
+        <w:rPr>
+          <w:lang w:val="fr-FR"/>
+        </w:rPr>
+        <w:t xml:space="preserve">progrès, communiquer nos besoins ou les problèmes auxquels nous </w:t>
+      </w:r>
+      <w:r>
+        <w:rPr>
+          <w:lang w:val="fr-FR"/>
+        </w:rPr>
+        <w:t xml:space="preserve">nous </w:t>
+      </w:r>
+      <w:r>
+        <w:rPr>
+          <w:lang w:val="fr-FR"/>
+        </w:rPr>
+        <w:t>sommes confrontés.</w:t>
+      </w:r>
+      <w:r>
+        <w:rPr>
+          <w:lang w:val="fr-FR"/>
+        </w:rPr>
+        <w:t xml:space="preserve"> </w:t>
+      </w:r>
+      <w:r>
+        <w:rPr>
+          <w:lang w:val="fr-FR"/>
+        </w:rPr>
+        <w:t xml:space="preserve">Cette méthodologie </w:t>
       </w:r>
       <w:r>
         <w:rPr>
@@ -4213,43 +4159,7 @@
         <w:rPr>
           <w:lang w:val="fr-FR"/>
         </w:rPr>
-        <w:t xml:space="preserve">Agile, et </w:t>
-      </w:r>
-      <w:r>
-        <w:rPr>
-          <w:lang w:val="fr-FR"/>
-        </w:rPr>
-        <w:t>toutes les</w:t>
-      </w:r>
-      <w:r>
-        <w:rPr>
-          <w:lang w:val="fr-FR"/>
-        </w:rPr>
-        <w:t xml:space="preserve"> entreprise</w:t>
-      </w:r>
-      <w:r>
-        <w:rPr>
-          <w:lang w:val="fr-FR"/>
-        </w:rPr>
-        <w:t xml:space="preserve">s </w:t>
-      </w:r>
-      <w:r>
-        <w:rPr>
-          <w:lang w:val="fr-FR"/>
-        </w:rPr>
-        <w:t>utilise</w:t>
-      </w:r>
-      <w:r>
-        <w:rPr>
-          <w:lang w:val="fr-FR"/>
-        </w:rPr>
-        <w:t>nt</w:t>
-      </w:r>
-      <w:r>
-        <w:rPr>
-          <w:lang w:val="fr-FR"/>
-        </w:rPr>
-        <w:t xml:space="preserve"> ce système</w:t>
+        <w:t>Agile</w:t>
       </w:r>
       <w:r>
         <w:rPr>
@@ -4261,19 +4171,7 @@
         <w:rPr>
           <w:lang w:val="fr-FR"/>
         </w:rPr>
-        <w:t>elle nous permet de mieux communiquer et de continuer à travailler sur des tâches bien définies. Nous avons également prévu des réunions hebdomadaires pour suivre no</w:t>
-      </w:r>
-      <w:r>
-        <w:rPr>
-          <w:lang w:val="fr-FR"/>
-        </w:rPr>
-        <w:t xml:space="preserve">tre </w:t>
-      </w:r>
-      <w:r>
-        <w:rPr>
-          <w:lang w:val="fr-FR"/>
-        </w:rPr>
-        <w:t>progrès, communiquer nos besoins ou les problèmes auxquels nous sommes confrontés.</w:t>
+        <w:t>elle nous permet de mieux communiquer et de continuer à travailler sur des tâches bien définies.</w:t>
       </w:r>
     </w:p>
     <w:p>
@@ -4375,7 +4273,13 @@
         <w:rPr>
           <w:lang w:val="fr-FR"/>
         </w:rPr>
-        <w:t xml:space="preserve">La deuxième technologie que nous avons utilisée est Spark.  Elle permet le traitement en temps réel de grosses données. </w:t>
+        <w:t xml:space="preserve">La deuxième technologie que nous avons utilisée est Spark.  Elle permet </w:t>
+      </w:r>
+      <w:r>
+        <w:rPr>
+          <w:lang w:val="fr-FR"/>
+        </w:rPr>
+        <w:t>de mettre en place une architecture distribuée et ainsi d’effectuer des calculs sur de grands volumes de données.</w:t>
       </w:r>
     </w:p>
     <w:p>
@@ -4547,13 +4451,7 @@
         <w:rPr>
           <w:lang w:val="fr-FR"/>
         </w:rPr>
-        <w:t>Astérix est un protocole d'aviation européen</w:t>
-      </w:r>
-      <w:r>
-        <w:rPr>
-          <w:lang w:val="fr-FR"/>
-        </w:rPr>
-        <w:t xml:space="preserve"> </w:t>
+        <w:t xml:space="preserve">Astérix est un protocole d'aviation européen </w:t>
       </w:r>
       <w:r>
         <w:rPr>
@@ -4592,7 +4490,133 @@
         <w:rPr>
           <w:lang w:val="fr-FR"/>
         </w:rPr>
-        <w:t>400Go de fichiers pcap du trafic aérien français depuis deux ans. Ce type de fichier est une liste de paquets réseau qui sont des paquets Astérix encapsulés dans un paquet Ethernet, eux-mêmes encapsulés dans des paquets IP, eux-mêmes encapsulés dans des paquets UDP</w:t>
+        <w:t>400Go de fichiers pcap du trafic aérien français depuis deux ans. Ce type de fichier est une liste de paquets réseau</w:t>
+      </w:r>
+      <w:r>
+        <w:rPr>
+          <w:lang w:val="fr-FR"/>
+        </w:rPr>
+        <w:t xml:space="preserve"> : les </w:t>
+      </w:r>
+      <w:r>
+        <w:rPr>
+          <w:lang w:val="fr-FR"/>
+        </w:rPr>
+        <w:t>paquets Astérix encapsulés dans un paquet</w:t>
+      </w:r>
+      <w:r>
+        <w:rPr>
+          <w:lang w:val="fr-FR"/>
+        </w:rPr>
+        <w:t xml:space="preserve"> </w:t>
+      </w:r>
+      <w:r>
+        <w:rPr>
+          <w:lang w:val="fr-FR"/>
+        </w:rPr>
+        <w:t>UDP</w:t>
+      </w:r>
+      <w:r>
+        <w:rPr>
+          <w:lang w:val="fr-FR"/>
+        </w:rPr>
+        <w:t xml:space="preserve">, </w:t>
+      </w:r>
+      <w:r>
+        <w:rPr>
+          <w:lang w:val="fr-FR"/>
+        </w:rPr>
+        <w:t>lui</w:t>
+      </w:r>
+      <w:r>
+        <w:rPr>
+          <w:lang w:val="fr-FR"/>
+        </w:rPr>
+        <w:t>-même</w:t>
+      </w:r>
+      <w:r>
+        <w:rPr>
+          <w:lang w:val="fr-FR"/>
+        </w:rPr>
+        <w:t xml:space="preserve"> </w:t>
+      </w:r>
+      <w:r>
+        <w:rPr>
+          <w:lang w:val="fr-FR"/>
+        </w:rPr>
+        <w:t xml:space="preserve">encapsulé dans </w:t>
+      </w:r>
+      <w:r>
+        <w:rPr>
+          <w:lang w:val="fr-FR"/>
+        </w:rPr>
+        <w:t>un</w:t>
+      </w:r>
+      <w:r>
+        <w:rPr>
+          <w:lang w:val="fr-FR"/>
+        </w:rPr>
+        <w:t xml:space="preserve"> paquet IP, </w:t>
+      </w:r>
+      <w:r>
+        <w:rPr>
+          <w:lang w:val="fr-FR"/>
+        </w:rPr>
+        <w:t>lui</w:t>
+      </w:r>
+      <w:r>
+        <w:rPr>
+          <w:lang w:val="fr-FR"/>
+        </w:rPr>
+        <w:t>-même</w:t>
+      </w:r>
+      <w:r>
+        <w:rPr>
+          <w:lang w:val="fr-FR"/>
+        </w:rPr>
+        <w:t xml:space="preserve"> </w:t>
+      </w:r>
+      <w:r>
+        <w:rPr>
+          <w:lang w:val="fr-FR"/>
+        </w:rPr>
+        <w:t xml:space="preserve">encapsulé </w:t>
+      </w:r>
+      <w:r>
+        <w:rPr>
+          <w:lang w:val="fr-FR"/>
+        </w:rPr>
+        <w:t xml:space="preserve">dans </w:t>
+      </w:r>
+      <w:r>
+        <w:rPr>
+          <w:lang w:val="fr-FR"/>
+        </w:rPr>
+        <w:t>un</w:t>
+      </w:r>
+      <w:r>
+        <w:rPr>
+          <w:lang w:val="fr-FR"/>
+        </w:rPr>
+        <w:t xml:space="preserve"> </w:t>
+      </w:r>
+      <w:r>
+        <w:rPr>
+          <w:lang w:val="fr-FR"/>
+        </w:rPr>
+        <w:t>paquet</w:t>
+      </w:r>
+      <w:r>
+        <w:rPr>
+          <w:lang w:val="fr-FR"/>
+        </w:rPr>
+        <w:t xml:space="preserve"> </w:t>
+      </w:r>
+      <w:r>
+        <w:rPr>
+          <w:lang w:val="fr-FR"/>
+        </w:rPr>
+        <w:t>Ethernet</w:t>
       </w:r>
       <w:r>
         <w:rPr>
@@ -5124,197 +5148,85 @@
         <w:rPr>
           <w:lang w:val="fr-FR"/>
         </w:rPr>
-        <w:t xml:space="preserve">Hadoop </w:t>
-      </w:r>
-      <w:proofErr w:type="spellStart"/>
-      <w:r>
-        <w:rPr>
-          <w:lang w:val="fr-FR"/>
-        </w:rPr>
-        <w:t>Map</w:t>
-      </w:r>
-      <w:proofErr w:type="spellEnd"/>
+        <w:t>Hadoop Map Reduce et Spark étant les deux principales technologies utilisées (toutes deux étudiées cette année) pour le traitement des données massives</w:t>
+      </w:r>
+      <w:r>
+        <w:rPr>
+          <w:lang w:val="fr-FR"/>
+        </w:rPr>
+        <w:t xml:space="preserve"> découpées et stockées en HDFS</w:t>
+      </w:r>
+      <w:r>
+        <w:rPr>
+          <w:lang w:val="fr-FR"/>
+        </w:rPr>
+        <w:t>, nous nous sommes finalement orientés vers Spark</w:t>
+      </w:r>
+      <w:r>
+        <w:rPr>
+          <w:lang w:val="fr-FR"/>
+        </w:rPr>
+        <w:t xml:space="preserve"> pour sa rapidité (stockage en mémoire cache des données</w:t>
+      </w:r>
+      <w:r>
+        <w:rPr>
+          <w:lang w:val="fr-FR"/>
+        </w:rPr>
+        <w:t xml:space="preserve"> contrairement à Hadoop Map Reduce dont la multiplication des appels de lecture et d’écriture sur disque auraient pu se faire sentir lors du clean et de l’apprentissage</w:t>
+      </w:r>
+      <w:r>
+        <w:rPr>
+          <w:lang w:val="fr-FR"/>
+        </w:rPr>
+        <w:t>)</w:t>
+      </w:r>
       <w:r>
         <w:rPr>
           <w:lang w:val="fr-FR"/>
         </w:rPr>
         <w:t xml:space="preserve"> </w:t>
       </w:r>
-      <w:proofErr w:type="spellStart"/>
-      <w:r>
-        <w:rPr>
-          <w:lang w:val="fr-FR"/>
-        </w:rPr>
-        <w:t>Reduce</w:t>
-      </w:r>
-      <w:proofErr w:type="spellEnd"/>
-      <w:r>
-        <w:rPr>
-          <w:lang w:val="fr-FR"/>
-        </w:rPr>
-        <w:t xml:space="preserve"> et Spark étant les deux principales technologies utilisées (toutes deux étudiées cette année) pour le traitement des données massives</w:t>
-      </w:r>
-      <w:r>
-        <w:rPr>
-          <w:lang w:val="fr-FR"/>
-        </w:rPr>
-        <w:t xml:space="preserve"> découpées et stockées en HDFS</w:t>
-      </w:r>
-      <w:r>
-        <w:rPr>
-          <w:lang w:val="fr-FR"/>
-        </w:rPr>
-        <w:t>, nous nous sommes finalement orientés vers Spark</w:t>
-      </w:r>
-      <w:r>
-        <w:rPr>
-          <w:lang w:val="fr-FR"/>
-        </w:rPr>
-        <w:t xml:space="preserve"> pour sa rapidité (stockage en mémoire cache des données</w:t>
-      </w:r>
-      <w:r>
-        <w:rPr>
-          <w:lang w:val="fr-FR"/>
-        </w:rPr>
-        <w:t xml:space="preserve"> contrairement à Hadoop </w:t>
-      </w:r>
-      <w:proofErr w:type="spellStart"/>
-      <w:r>
-        <w:rPr>
-          <w:lang w:val="fr-FR"/>
-        </w:rPr>
-        <w:t>Map</w:t>
-      </w:r>
-      <w:proofErr w:type="spellEnd"/>
+      <w:r>
+        <w:rPr>
+          <w:lang w:val="fr-FR"/>
+        </w:rPr>
+        <w:t xml:space="preserve">– 100 fois plus rapide que Map Reduce, </w:t>
+      </w:r>
+      <w:r>
+        <w:rPr>
+          <w:lang w:val="fr-FR"/>
+        </w:rPr>
+        <w:t xml:space="preserve">sa simplification </w:t>
+      </w:r>
+      <w:r>
+        <w:rPr>
+          <w:lang w:val="fr-FR"/>
+        </w:rPr>
+        <w:t>dans</w:t>
+      </w:r>
+      <w:r>
+        <w:rPr>
+          <w:lang w:val="fr-FR"/>
+        </w:rPr>
+        <w:t xml:space="preserve"> le requêtage</w:t>
+      </w:r>
+      <w:r>
+        <w:rPr>
+          <w:lang w:val="fr-FR"/>
+        </w:rPr>
+        <w:t>, son interactivité et sa flexibilité</w:t>
+      </w:r>
       <w:r>
         <w:rPr>
           <w:lang w:val="fr-FR"/>
         </w:rPr>
         <w:t xml:space="preserve"> </w:t>
       </w:r>
-      <w:proofErr w:type="spellStart"/>
-      <w:r>
-        <w:rPr>
-          <w:lang w:val="fr-FR"/>
-        </w:rPr>
-        <w:t>Reduce</w:t>
-      </w:r>
-      <w:proofErr w:type="spellEnd"/>
-      <w:r>
-        <w:rPr>
-          <w:lang w:val="fr-FR"/>
-        </w:rPr>
-        <w:t xml:space="preserve"> dont la multiplication des appels de lecture et d’écriture sur disque auraient pu se faire sentir lors du clean et de l’apprentissage</w:t>
-      </w:r>
-      <w:r>
-        <w:rPr>
-          <w:lang w:val="fr-FR"/>
-        </w:rPr>
-        <w:t>)</w:t>
-      </w:r>
-      <w:r>
-        <w:rPr>
-          <w:lang w:val="fr-FR"/>
-        </w:rPr>
-        <w:t xml:space="preserve"> </w:t>
-      </w:r>
-      <w:r>
-        <w:rPr>
-          <w:lang w:val="fr-FR"/>
-        </w:rPr>
-        <w:t xml:space="preserve">– 100 fois plus rapide que </w:t>
-      </w:r>
-      <w:proofErr w:type="spellStart"/>
-      <w:r>
-        <w:rPr>
-          <w:lang w:val="fr-FR"/>
-        </w:rPr>
-        <w:t>Map</w:t>
-      </w:r>
-      <w:proofErr w:type="spellEnd"/>
-      <w:r>
-        <w:rPr>
-          <w:lang w:val="fr-FR"/>
-        </w:rPr>
-        <w:t xml:space="preserve"> </w:t>
-      </w:r>
-      <w:proofErr w:type="spellStart"/>
-      <w:r>
-        <w:rPr>
-          <w:lang w:val="fr-FR"/>
-        </w:rPr>
-        <w:t>Reduce</w:t>
-      </w:r>
-      <w:proofErr w:type="spellEnd"/>
-      <w:r>
-        <w:rPr>
-          <w:lang w:val="fr-FR"/>
-        </w:rPr>
-        <w:t xml:space="preserve">, </w:t>
-      </w:r>
-      <w:r>
-        <w:rPr>
-          <w:lang w:val="fr-FR"/>
-        </w:rPr>
-        <w:t xml:space="preserve">sa simplification </w:t>
-      </w:r>
-      <w:r>
-        <w:rPr>
-          <w:lang w:val="fr-FR"/>
-        </w:rPr>
-        <w:t>dans</w:t>
-      </w:r>
-      <w:r>
-        <w:rPr>
-          <w:lang w:val="fr-FR"/>
-        </w:rPr>
-        <w:t xml:space="preserve"> le requêtage</w:t>
-      </w:r>
-      <w:r>
-        <w:rPr>
-          <w:lang w:val="fr-FR"/>
-        </w:rPr>
-        <w:t>, son interactivité et sa flexibilité</w:t>
-      </w:r>
-      <w:r>
-        <w:rPr>
-          <w:lang w:val="fr-FR"/>
-        </w:rPr>
-        <w:t xml:space="preserve"> </w:t>
-      </w:r>
-      <w:r>
-        <w:rPr>
-          <w:lang w:val="fr-FR"/>
-        </w:rPr>
-        <w:t xml:space="preserve">(RDD, Spark </w:t>
-      </w:r>
-      <w:proofErr w:type="spellStart"/>
-      <w:r>
-        <w:rPr>
-          <w:lang w:val="fr-FR"/>
-        </w:rPr>
-        <w:t>DataFrame</w:t>
-      </w:r>
-      <w:proofErr w:type="spellEnd"/>
-      <w:r>
-        <w:rPr>
-          <w:lang w:val="fr-FR"/>
-        </w:rPr>
-        <w:t xml:space="preserve"> et Spark SQL, Spark </w:t>
-      </w:r>
-      <w:proofErr w:type="spellStart"/>
-      <w:r>
-        <w:rPr>
-          <w:lang w:val="fr-FR"/>
-        </w:rPr>
-        <w:t>DataFrame</w:t>
-      </w:r>
-      <w:proofErr w:type="spellEnd"/>
-      <w:r>
-        <w:rPr>
-          <w:lang w:val="fr-FR"/>
-        </w:rPr>
-        <w:t xml:space="preserve"> API)</w:t>
+      <w:r>
+        <w:rPr>
+          <w:lang w:val="fr-FR"/>
+        </w:rPr>
+        <w:t>(RDD, Spark DataFrame et Spark SQL, Spark DataFrame API)</w:t>
       </w:r>
       <w:r>
         <w:rPr>
@@ -5546,69 +5458,15 @@
           <w:iCs/>
           <w:lang w:val="fr-FR"/>
         </w:rPr>
-        <w:t xml:space="preserve">Besoin d’un schéma avec le driver program, le cluster manager et les 7 </w:t>
-      </w:r>
-      <w:proofErr w:type="spellStart"/>
+        <w:t xml:space="preserve">Besoin d’un schéma avec le driver program, le cluster manager et les 7 workers. </w:t>
+      </w:r>
       <w:r>
         <w:rPr>
           <w:i/>
           <w:iCs/>
           <w:lang w:val="fr-FR"/>
         </w:rPr>
-        <w:t>workers</w:t>
-      </w:r>
-      <w:proofErr w:type="spellEnd"/>
-      <w:r>
-        <w:rPr>
-          <w:i/>
-          <w:iCs/>
-          <w:lang w:val="fr-FR"/>
-        </w:rPr>
-        <w:t xml:space="preserve">. </w:t>
-      </w:r>
-      <w:r>
-        <w:rPr>
-          <w:i/>
-          <w:iCs/>
-          <w:lang w:val="fr-FR"/>
-        </w:rPr>
-        <w:t xml:space="preserve">Et une photo des </w:t>
-      </w:r>
-      <w:proofErr w:type="spellStart"/>
-      <w:r>
-        <w:rPr>
-          <w:i/>
-          <w:iCs/>
-          <w:lang w:val="fr-FR"/>
-        </w:rPr>
-        <w:t>workers</w:t>
-      </w:r>
-      <w:proofErr w:type="spellEnd"/>
-      <w:r>
-        <w:rPr>
-          <w:i/>
-          <w:iCs/>
-          <w:lang w:val="fr-FR"/>
-        </w:rPr>
-        <w:t xml:space="preserve"> en activité (peut-être au moment de la </w:t>
-      </w:r>
-      <w:proofErr w:type="spellStart"/>
-      <w:r>
-        <w:rPr>
-          <w:i/>
-          <w:iCs/>
-          <w:lang w:val="fr-FR"/>
-        </w:rPr>
-        <w:t>pred</w:t>
-      </w:r>
-      <w:proofErr w:type="spellEnd"/>
-      <w:r>
-        <w:rPr>
-          <w:i/>
-          <w:iCs/>
-          <w:lang w:val="fr-FR"/>
-        </w:rPr>
-        <w:t>)</w:t>
+        <w:t>Et une photo des workers en activité (peut-être au moment de la pred)</w:t>
       </w:r>
     </w:p>
     <w:p>
@@ -5622,21 +5480,7 @@
         <w:rPr>
           <w:lang w:val="fr-FR"/>
         </w:rPr>
-        <w:t xml:space="preserve">Notre cluster Spark contient un nœud master (driver </w:t>
-      </w:r>
-      <w:proofErr w:type="spellStart"/>
-      <w:r>
-        <w:rPr>
-          <w:lang w:val="fr-FR"/>
-        </w:rPr>
-        <w:t>node</w:t>
-      </w:r>
-      <w:proofErr w:type="spellEnd"/>
-      <w:r>
-        <w:rPr>
-          <w:lang w:val="fr-FR"/>
-        </w:rPr>
-        <w:t xml:space="preserve">) et 7 nœuds travailleurs qui communique via un cluster manager. Le driver est responsable du déroulement du programme Spark : il crée le contexte et envoie des tâches aux nœuds travailleurs pour qu’ils les exécutent. Les nœuds travailleurs font tourner le résultat et se chargent d’envoyer la réponse au nœud master. </w:t>
+        <w:t xml:space="preserve">Notre cluster Spark contient un nœud master (driver node) et 7 nœuds travailleurs qui communique via un cluster manager. Le driver est responsable du déroulement du programme Spark : il crée le contexte et envoie des tâches aux nœuds travailleurs pour qu’ils les exécutent. Les nœuds travailleurs font tourner le résultat et se chargent d’envoyer la réponse au nœud master. </w:t>
       </w:r>
     </w:p>
     <w:p>
@@ -5850,17 +5694,9 @@
         <w:rPr>
           <w:lang w:val="fr-FR"/>
         </w:rPr>
-        <w:t xml:space="preserve"> : utilisation de la librairie </w:t>
-      </w:r>
-      <w:proofErr w:type="spellStart"/>
-      <w:r>
-        <w:rPr>
-          <w:lang w:val="fr-FR"/>
-        </w:rPr>
-        <w:t>PySpark</w:t>
+        <w:t> : utilisation de la librairie PySpark</w:t>
       </w:r>
       <w:bookmarkEnd w:id="14"/>
-      <w:proofErr w:type="spellEnd"/>
     </w:p>
     <w:p>
       <w:pPr>
@@ -6042,13 +5878,8 @@
       <w:r>
         <w:t xml:space="preserve">SRC_MAC_ADDRESS, CAT, TID, TS, DST, SAC, SIC, </w:t>
       </w:r>
-      <w:proofErr w:type="spellStart"/>
-      <w:r>
-        <w:t>ToD</w:t>
-      </w:r>
-      <w:proofErr w:type="spellEnd"/>
-      <w:r>
-        <w:t xml:space="preserve">, TN, THETA, RHO, FL, CGS, CHDG). </w:t>
+      <w:r>
+        <w:t xml:space="preserve">ToD, TN, THETA, RHO, FL, CGS, CHDG). </w:t>
       </w:r>
     </w:p>
     <w:p>
@@ -6093,21 +5924,7 @@
         <w:rPr>
           <w:lang w:val="fr-FR"/>
         </w:rPr>
-        <w:t xml:space="preserve">« transformation » par mapping et </w:t>
-      </w:r>
-      <w:proofErr w:type="spellStart"/>
-      <w:r>
-        <w:rPr>
-          <w:lang w:val="fr-FR"/>
-        </w:rPr>
-        <w:t>filtering</w:t>
-      </w:r>
-      <w:proofErr w:type="spellEnd"/>
-      <w:r>
-        <w:rPr>
-          <w:lang w:val="fr-FR"/>
-        </w:rPr>
-        <w:t xml:space="preserve"> du RDD existant et l’utilisation de lambda fonctions. </w:t>
+        <w:t xml:space="preserve">« transformation » par mapping et filtering du RDD existant et l’utilisation de lambda fonctions. </w:t>
       </w:r>
     </w:p>
     <w:p>
@@ -6288,36 +6105,14 @@
         <w:rPr>
           <w:lang w:val="fr-FR"/>
         </w:rPr>
-        <w:t xml:space="preserve">Nos données sont maintenant prêtes à être visualisé. Néanmoins, si nous devions requêter nos données depuis les RDD, un problème se poserait. Plus les requêtes deviendraient complexes, plus le risque d’augmentation de data </w:t>
-      </w:r>
-      <w:proofErr w:type="spellStart"/>
-      <w:r>
-        <w:rPr>
-          <w:lang w:val="fr-FR"/>
-        </w:rPr>
-        <w:t>shuffling</w:t>
-      </w:r>
-      <w:proofErr w:type="spellEnd"/>
-      <w:r>
-        <w:rPr>
-          <w:lang w:val="fr-FR"/>
-        </w:rPr>
-        <w:t xml:space="preserve"> (trafic réseau</w:t>
-      </w:r>
-      <w:r>
-        <w:rPr>
-          <w:lang w:val="fr-FR"/>
-        </w:rPr>
-        <w:t xml:space="preserve"> entre les nœuds travailleurs et le driver </w:t>
-      </w:r>
-      <w:proofErr w:type="spellStart"/>
-      <w:r>
-        <w:rPr>
-          <w:lang w:val="fr-FR"/>
-        </w:rPr>
-        <w:t>node</w:t>
-      </w:r>
-      <w:proofErr w:type="spellEnd"/>
+        <w:t>Nos données sont maintenant prêtes à être visualisé. Néanmoins, si nous devions requêter nos données depuis les RDD, un problème se poserait. Plus les requêtes deviendraient complexes, plus le risque d’augmentation de data shuffling (trafic réseau</w:t>
+      </w:r>
+      <w:r>
+        <w:rPr>
+          <w:lang w:val="fr-FR"/>
+        </w:rPr>
+        <w:t xml:space="preserve"> entre les nœuds travailleurs et le driver node</w:t>
+      </w:r>
       <w:r>
         <w:rPr>
           <w:lang w:val="fr-FR"/>
@@ -6334,80 +6129,38 @@
         <w:rPr>
           <w:lang w:val="fr-FR"/>
         </w:rPr>
-        <w:t xml:space="preserve">. Nous devons minimiser au maximum le data </w:t>
-      </w:r>
-      <w:proofErr w:type="spellStart"/>
-      <w:r>
-        <w:rPr>
-          <w:lang w:val="fr-FR"/>
-        </w:rPr>
-        <w:t>shuffling</w:t>
-      </w:r>
-      <w:proofErr w:type="spellEnd"/>
-      <w:r>
-        <w:rPr>
-          <w:lang w:val="fr-FR"/>
-        </w:rPr>
-        <w:t>, même avec des requêtes extrêmement complexes. Une solution nous est offerte avec Spark SQL</w:t>
-      </w:r>
-      <w:r>
-        <w:rPr>
-          <w:lang w:val="fr-FR"/>
-        </w:rPr>
-        <w:t xml:space="preserve"> en passant d’un RDD à une </w:t>
-      </w:r>
-      <w:proofErr w:type="spellStart"/>
-      <w:r>
-        <w:rPr>
-          <w:lang w:val="fr-FR"/>
-        </w:rPr>
-        <w:t>dataframe</w:t>
-      </w:r>
-      <w:proofErr w:type="spellEnd"/>
+        <w:t>. Nous devons minimiser au maximum le data shuffling, même avec des requêtes extrêmement complexes. Une solution nous est offerte avec Spark SQL</w:t>
+      </w:r>
+      <w:r>
+        <w:rPr>
+          <w:lang w:val="fr-FR"/>
+        </w:rPr>
+        <w:t xml:space="preserve"> en passant d’un RDD à une dataframe pyspark.sql et une </w:t>
+      </w:r>
+      <w:r>
+        <w:rPr>
+          <w:lang w:val="fr-FR"/>
+        </w:rPr>
+        <w:t>vue</w:t>
+      </w:r>
+      <w:r>
+        <w:rPr>
+          <w:lang w:val="fr-FR"/>
+        </w:rPr>
+        <w:t xml:space="preserve"> SQL</w:t>
+      </w:r>
+      <w:r>
+        <w:rPr>
+          <w:lang w:val="fr-FR"/>
+        </w:rPr>
+        <w:t xml:space="preserve"> temporaire</w:t>
+      </w:r>
       <w:r>
         <w:rPr>
           <w:lang w:val="fr-FR"/>
         </w:rPr>
         <w:t xml:space="preserve"> </w:t>
       </w:r>
-      <w:proofErr w:type="spellStart"/>
-      <w:r>
-        <w:rPr>
-          <w:lang w:val="fr-FR"/>
-        </w:rPr>
-        <w:t>pyspark.sql</w:t>
-      </w:r>
-      <w:proofErr w:type="spellEnd"/>
-      <w:r>
-        <w:rPr>
-          <w:lang w:val="fr-FR"/>
-        </w:rPr>
-        <w:t xml:space="preserve"> et une </w:t>
-      </w:r>
-      <w:r>
-        <w:rPr>
-          <w:lang w:val="fr-FR"/>
-        </w:rPr>
-        <w:t>vue</w:t>
-      </w:r>
-      <w:r>
-        <w:rPr>
-          <w:lang w:val="fr-FR"/>
-        </w:rPr>
-        <w:t xml:space="preserve"> SQL</w:t>
-      </w:r>
-      <w:r>
-        <w:rPr>
-          <w:lang w:val="fr-FR"/>
-        </w:rPr>
-        <w:t xml:space="preserve"> temporaire</w:t>
-      </w:r>
-      <w:r>
-        <w:rPr>
-          <w:lang w:val="fr-FR"/>
-        </w:rPr>
-        <w:t xml:space="preserve"> </w:t>
-      </w:r>
       <w:r>
         <w:rPr>
           <w:lang w:val="fr-FR"/>
@@ -6418,21 +6171,7 @@
         <w:rPr>
           <w:lang w:val="fr-FR"/>
         </w:rPr>
-        <w:t xml:space="preserve">de cette </w:t>
-      </w:r>
-      <w:proofErr w:type="spellStart"/>
-      <w:r>
-        <w:rPr>
-          <w:lang w:val="fr-FR"/>
-        </w:rPr>
-        <w:t>dataframe</w:t>
-      </w:r>
-      <w:proofErr w:type="spellEnd"/>
-      <w:r>
-        <w:rPr>
-          <w:lang w:val="fr-FR"/>
-        </w:rPr>
-        <w:t xml:space="preserve">. </w:t>
+        <w:t xml:space="preserve">de cette dataframe. </w:t>
       </w:r>
     </w:p>
     <w:p>
@@ -6508,49 +6247,7 @@
         <w:rPr>
           <w:lang w:val="fr-FR"/>
         </w:rPr>
-        <w:t xml:space="preserve">Ainsi, Spark SQL nous évite de nous poser des questions quant à l’ordre dans lequel nous devons utiliser les fonctions de mapping et de </w:t>
-      </w:r>
-      <w:proofErr w:type="spellStart"/>
-      <w:r>
-        <w:rPr>
-          <w:lang w:val="fr-FR"/>
-        </w:rPr>
-        <w:t>reducing</w:t>
-      </w:r>
-      <w:proofErr w:type="spellEnd"/>
-      <w:r>
-        <w:rPr>
-          <w:lang w:val="fr-FR"/>
-        </w:rPr>
-        <w:t xml:space="preserve"> (</w:t>
-      </w:r>
-      <w:proofErr w:type="spellStart"/>
-      <w:r>
-        <w:rPr>
-          <w:lang w:val="fr-FR"/>
-        </w:rPr>
-        <w:t>reduceByKey</w:t>
-      </w:r>
-      <w:proofErr w:type="spellEnd"/>
-      <w:r>
-        <w:rPr>
-          <w:lang w:val="fr-FR"/>
-        </w:rPr>
-        <w:t xml:space="preserve">, </w:t>
-      </w:r>
-      <w:proofErr w:type="spellStart"/>
-      <w:r>
-        <w:rPr>
-          <w:lang w:val="fr-FR"/>
-        </w:rPr>
-        <w:t>groupByKey</w:t>
-      </w:r>
-      <w:proofErr w:type="spellEnd"/>
-      <w:r>
-        <w:rPr>
-          <w:lang w:val="fr-FR"/>
-        </w:rPr>
-        <w:t>) puisqu’il optimise</w:t>
+        <w:t>Ainsi, Spark SQL nous évite de nous poser des questions quant à l’ordre dans lequel nous devons utiliser les fonctions de mapping et de reducing (reduceByKey, groupByKey) puisqu’il optimise</w:t>
       </w:r>
       <w:r>
         <w:rPr>
@@ -6568,21 +6265,7 @@
         <w:rPr>
           <w:lang w:val="fr-FR"/>
         </w:rPr>
-        <w:t xml:space="preserve"> en fonction de la requête SQL : il minimise tout seul le data </w:t>
-      </w:r>
-      <w:proofErr w:type="spellStart"/>
-      <w:r>
-        <w:rPr>
-          <w:lang w:val="fr-FR"/>
-        </w:rPr>
-        <w:t>shuffling</w:t>
-      </w:r>
-      <w:proofErr w:type="spellEnd"/>
-      <w:r>
-        <w:rPr>
-          <w:lang w:val="fr-FR"/>
-        </w:rPr>
-        <w:t xml:space="preserve">. </w:t>
+        <w:t xml:space="preserve"> en fonction de la requête SQL : il minimise tout seul le data shuffling. </w:t>
       </w:r>
     </w:p>
     <w:p>
@@ -6722,61 +6405,7 @@
           <w:iCs/>
           <w:lang w:val="fr-FR"/>
         </w:rPr>
-        <w:t xml:space="preserve"> A ce stade, aucune action n’a encore été faite, seulement des transformations. Le traitement n’a donc pas encore lieu et n’aura lieu que lorsqu’une action sera effectuée (show() pour une </w:t>
-      </w:r>
-      <w:proofErr w:type="spellStart"/>
-      <w:r>
-        <w:rPr>
-          <w:i/>
-          <w:iCs/>
-          <w:lang w:val="fr-FR"/>
-        </w:rPr>
-        <w:t>dataframe</w:t>
-      </w:r>
-      <w:proofErr w:type="spellEnd"/>
-      <w:r>
-        <w:rPr>
-          <w:i/>
-          <w:iCs/>
-          <w:lang w:val="fr-FR"/>
-        </w:rPr>
-        <w:t xml:space="preserve">, </w:t>
-      </w:r>
-      <w:proofErr w:type="spellStart"/>
-      <w:r>
-        <w:rPr>
-          <w:i/>
-          <w:iCs/>
-          <w:lang w:val="fr-FR"/>
-        </w:rPr>
-        <w:t>take</w:t>
-      </w:r>
-      <w:proofErr w:type="spellEnd"/>
-      <w:r>
-        <w:rPr>
-          <w:i/>
-          <w:iCs/>
-          <w:lang w:val="fr-FR"/>
-        </w:rPr>
-        <w:t xml:space="preserve">() ou </w:t>
-      </w:r>
-      <w:proofErr w:type="spellStart"/>
-      <w:r>
-        <w:rPr>
-          <w:i/>
-          <w:iCs/>
-          <w:lang w:val="fr-FR"/>
-        </w:rPr>
-        <w:t>collect</w:t>
-      </w:r>
-      <w:proofErr w:type="spellEnd"/>
-      <w:r>
-        <w:rPr>
-          <w:i/>
-          <w:iCs/>
-          <w:lang w:val="fr-FR"/>
-        </w:rPr>
-        <w:t xml:space="preserve">() pour un RDD). </w:t>
+        <w:t xml:space="preserve"> A ce stade, aucune action n’a encore été faite, seulement des transformations. Le traitement n’a donc pas encore lieu et n’aura lieu que lorsqu’une action sera effectuée (show() pour une dataframe, take() ou collect() pour un RDD). </w:t>
       </w:r>
     </w:p>
     <w:p>
@@ -6806,16 +6435,8 @@
         <w:rPr>
           <w:lang w:val="fr-FR"/>
         </w:rPr>
-        <w:t xml:space="preserve">Spark SQL est similaire à </w:t>
-      </w:r>
-      <w:proofErr w:type="spellStart"/>
-      <w:r>
-        <w:rPr>
-          <w:lang w:val="fr-FR"/>
-        </w:rPr>
-        <w:t>Hive</w:t>
-      </w:r>
-      <w:proofErr w:type="spellEnd"/>
+        <w:t>Spark SQL est similaire à Hive</w:t>
+      </w:r>
     </w:p>
     <w:p>
       <w:pPr>
@@ -6948,21 +6569,7 @@
         <w:rPr>
           <w:lang w:val="fr-FR"/>
         </w:rPr>
-        <w:t xml:space="preserve"> pour les 1.4 </w:t>
-      </w:r>
-      <w:proofErr w:type="spellStart"/>
-      <w:r>
-        <w:rPr>
-          <w:lang w:val="fr-FR"/>
-        </w:rPr>
-        <w:t>Tera</w:t>
-      </w:r>
-      <w:proofErr w:type="spellEnd"/>
-      <w:r>
-        <w:rPr>
-          <w:lang w:val="fr-FR"/>
-        </w:rPr>
-        <w:t xml:space="preserve"> de la base tout</w:t>
+        <w:t xml:space="preserve"> pour les 1.4 Tera de la base tout</w:t>
       </w:r>
       <w:r>
         <w:rPr>
@@ -7014,17 +6621,9 @@
         <w:rPr>
           <w:lang w:val="fr-FR"/>
         </w:rPr>
-        <w:t xml:space="preserve"> </w:t>
-      </w:r>
-      <w:proofErr w:type="spellStart"/>
-      <w:r>
-        <w:rPr>
-          <w:lang w:val="fr-FR"/>
-        </w:rPr>
-        <w:t>microservice</w:t>
+        <w:t xml:space="preserve"> microservice</w:t>
       </w:r>
       <w:bookmarkEnd w:id="17"/>
-      <w:proofErr w:type="spellEnd"/>
       <w:r>
         <w:rPr>
           <w:lang w:val="fr-FR"/>
@@ -8161,21 +7760,7 @@
         <w:rPr>
           <w:lang w:val="fr-FR"/>
         </w:rPr>
-        <w:t xml:space="preserve">Ici, on voit clairement que la corrélation entre les variables (ne pas tenir compte de </w:t>
-      </w:r>
-      <w:proofErr w:type="spellStart"/>
-      <w:r>
-        <w:rPr>
-          <w:lang w:val="fr-FR"/>
-        </w:rPr>
-        <w:t>ToD</w:t>
-      </w:r>
-      <w:proofErr w:type="spellEnd"/>
-      <w:r>
-        <w:rPr>
-          <w:lang w:val="fr-FR"/>
-        </w:rPr>
-        <w:t xml:space="preserve"> qui correspond au temps) n’est pas forte et donc que les modèles de régression ne seraient pas utiles.</w:t>
+        <w:t>Ici, on voit clairement que la corrélation entre les variables (ne pas tenir compte de ToD qui correspond au temps) n’est pas forte et donc que les modèles de régression ne seraient pas utiles.</w:t>
       </w:r>
     </w:p>
     <w:p>
@@ -8264,21 +7849,7 @@
         <w:rPr>
           <w:lang w:val="fr-FR"/>
         </w:rPr>
-        <w:t xml:space="preserve">Dans notre cas, trois variables ont été mis à l’honneur dans notre étude des séries temporelles : CGS, </w:t>
-      </w:r>
-      <w:proofErr w:type="spellStart"/>
-      <w:r>
-        <w:rPr>
-          <w:lang w:val="fr-FR"/>
-        </w:rPr>
-        <w:t>CHdg</w:t>
-      </w:r>
-      <w:proofErr w:type="spellEnd"/>
-      <w:r>
-        <w:rPr>
-          <w:lang w:val="fr-FR"/>
-        </w:rPr>
-        <w:t xml:space="preserve"> et FL. Nous avons observé ces variables pour t=1, t=2, t=3, …, t=T et nous avons construit un modèle statistique pour prédire les valeurs suivantes  à t=T+1, t=T+2, t=T+3. </w:t>
+        <w:t xml:space="preserve">Dans notre cas, trois variables ont été mis à l’honneur dans notre étude des séries temporelles : CGS, CHdg et FL. Nous avons observé ces variables pour t=1, t=2, t=3, …, t=T et nous avons construit un modèle statistique pour prédire les valeurs suivantes  à t=T+1, t=T+2, t=T+3. </w:t>
       </w:r>
     </w:p>
     <w:p>
@@ -8316,7 +7887,6 @@
         </w:rPr>
         <w:t xml:space="preserve">, </w:t>
       </w:r>
-      <w:proofErr w:type="spellStart"/>
       <w:r>
         <w:rPr>
           <w:i/>
@@ -8325,7 +7895,6 @@
         </w:rPr>
         <w:t>CHdg</w:t>
       </w:r>
-      <w:proofErr w:type="spellEnd"/>
       <w:r>
         <w:rPr>
           <w:lang w:val="fr-FR"/>
@@ -8602,35 +8171,7 @@
         <w:rPr>
           <w:lang w:val="fr-FR"/>
         </w:rPr>
-        <w:t>Le moyen le plus efficace pour ‘</w:t>
-      </w:r>
-      <w:proofErr w:type="spellStart"/>
-      <w:r>
-        <w:rPr>
-          <w:lang w:val="fr-FR"/>
-        </w:rPr>
-        <w:t>stationariser</w:t>
-      </w:r>
-      <w:proofErr w:type="spellEnd"/>
-      <w:r>
-        <w:rPr>
-          <w:lang w:val="fr-FR"/>
-        </w:rPr>
-        <w:t xml:space="preserve">’ un processus est de différence Y(t) avec Y(t-1) pour enlever la tendance puis de prendre la différence entre Y(t) et Y(t-s) pour enlever la </w:t>
-      </w:r>
-      <w:proofErr w:type="spellStart"/>
-      <w:r>
-        <w:rPr>
-          <w:lang w:val="fr-FR"/>
-        </w:rPr>
-        <w:t>saisonalité</w:t>
-      </w:r>
-      <w:proofErr w:type="spellEnd"/>
-      <w:r>
-        <w:rPr>
-          <w:lang w:val="fr-FR"/>
-        </w:rPr>
-        <w:t xml:space="preserve">. Une fois le processus stationnaire, il est possible de déterminer l’équation du processus en regardant la fonction d’autocorrélation (ACF) et la fonction d’autocorrélation partielle (PACF). </w:t>
+        <w:t xml:space="preserve">Le moyen le plus efficace pour ‘stationariser’ un processus est de différence Y(t) avec Y(t-1) pour enlever la tendance puis de prendre la différence entre Y(t) et Y(t-s) pour enlever la saisonalité. Une fois le processus stationnaire, il est possible de déterminer l’équation du processus en regardant la fonction d’autocorrélation (ACF) et la fonction d’autocorrélation partielle (PACF). </w:t>
       </w:r>
       <w:r>
         <w:rPr>
@@ -8744,21 +8285,7 @@
         <w:rPr>
           <w:lang w:val="fr-FR"/>
         </w:rPr>
-        <w:t xml:space="preserve"> en choisissant un critère de référence (AIC, SBIC, </w:t>
-      </w:r>
-      <w:proofErr w:type="spellStart"/>
-      <w:r>
-        <w:rPr>
-          <w:lang w:val="fr-FR"/>
-        </w:rPr>
-        <w:t>etc</w:t>
-      </w:r>
-      <w:proofErr w:type="spellEnd"/>
-      <w:r>
-        <w:rPr>
-          <w:lang w:val="fr-FR"/>
-        </w:rPr>
-        <w:t>)</w:t>
+        <w:t xml:space="preserve"> en choisissant un critère de référence (AIC, SBIC, etc)</w:t>
       </w:r>
     </w:p>
     <w:p>
@@ -8812,21 +8339,7 @@
         <w:rPr>
           <w:lang w:val="fr-FR"/>
         </w:rPr>
-        <w:t xml:space="preserve">Nous cherchions un modèle mathématique pour caractériser notre série temporelle afin de prédire ses valeurs futures sans avoir de connaissance sur sa dépendance avec d’autres variables temporelles existantes. Pour cela, nous avons décomposer notre série et </w:t>
-      </w:r>
-      <w:proofErr w:type="spellStart"/>
-      <w:r>
-        <w:rPr>
-          <w:lang w:val="fr-FR"/>
-        </w:rPr>
-        <w:t>stationariser</w:t>
-      </w:r>
-      <w:proofErr w:type="spellEnd"/>
-      <w:r>
-        <w:rPr>
-          <w:lang w:val="fr-FR"/>
-        </w:rPr>
-        <w:t xml:space="preserve"> le bruit afin de déterminer le nombre de coefficients AR et MA. </w:t>
+        <w:t xml:space="preserve">Nous cherchions un modèle mathématique pour caractériser notre série temporelle afin de prédire ses valeurs futures sans avoir de connaissance sur sa dépendance avec d’autres variables temporelles existantes. Pour cela, nous avons décomposer notre série et stationariser le bruit afin de déterminer le nombre de coefficients AR et MA. </w:t>
       </w:r>
     </w:p>
     <w:p>
@@ -9108,35 +8621,7 @@
         <w:rPr>
           <w:lang w:val="fr-FR"/>
         </w:rPr>
-        <w:t xml:space="preserve">Finalement, ce modèle, fastidieux mais simple, nous donne une première estimation des valeurs futures que doit prendre notre série avant d’utiliser des modèles plus complexes comme le </w:t>
-      </w:r>
-      <w:proofErr w:type="spellStart"/>
-      <w:r>
-        <w:rPr>
-          <w:lang w:val="fr-FR"/>
-        </w:rPr>
-        <w:t>deep</w:t>
-      </w:r>
-      <w:proofErr w:type="spellEnd"/>
-      <w:r>
-        <w:rPr>
-          <w:lang w:val="fr-FR"/>
-        </w:rPr>
-        <w:t xml:space="preserve"> learning et les réseaux de neurones. Par comparaison, nous avons également utilisé le package </w:t>
-      </w:r>
-      <w:proofErr w:type="spellStart"/>
-      <w:r>
-        <w:rPr>
-          <w:lang w:val="fr-FR"/>
-        </w:rPr>
-        <w:t>Fbprophet</w:t>
-      </w:r>
-      <w:proofErr w:type="spellEnd"/>
-      <w:r>
-        <w:rPr>
-          <w:lang w:val="fr-FR"/>
-        </w:rPr>
-        <w:t xml:space="preserve"> capable lui aussi de fournir une approximation des valeurs futures à obtenir pour cette même série. </w:t>
+        <w:t xml:space="preserve">Finalement, ce modèle, fastidieux mais simple, nous donne une première estimation des valeurs futures que doit prendre notre série avant d’utiliser des modèles plus complexes comme le deep learning et les réseaux de neurones. Par comparaison, nous avons également utilisé le package Fbprophet capable lui aussi de fournir une approximation des valeurs futures à obtenir pour cette même série. </w:t>
       </w:r>
       <w:r>
         <w:rPr>
@@ -9181,21 +8666,7 @@
         <w:rPr>
           <w:lang w:val="fr-FR"/>
         </w:rPr>
-        <w:t xml:space="preserve">lus rapide de notre prédiction et nous </w:t>
-      </w:r>
-      <w:proofErr w:type="spellStart"/>
-      <w:r>
-        <w:rPr>
-          <w:lang w:val="fr-FR"/>
-        </w:rPr>
-        <w:t>fourni</w:t>
-      </w:r>
-      <w:proofErr w:type="spellEnd"/>
-      <w:r>
-        <w:rPr>
-          <w:lang w:val="fr-FR"/>
-        </w:rPr>
-        <w:t xml:space="preserve"> une liste de valeurs prédites plus rapidement, nous avons choisi de continuer avec ce modèle pour la prédiction en temps réel. </w:t>
+        <w:t xml:space="preserve">lus rapide de notre prédiction et nous fourni une liste de valeurs prédites plus rapidement, nous avons choisi de continuer avec ce modèle pour la prédiction en temps réel. </w:t>
       </w:r>
       <w:r>
         <w:rPr>
@@ -9759,21 +9230,7 @@
         <w:rPr>
           <w:lang w:val="fr-FR"/>
         </w:rPr>
-        <w:t xml:space="preserve">Comme nous l’avions évoqué dans la partie précédente, la prédiction se fera à l’aide du package </w:t>
-      </w:r>
-      <w:proofErr w:type="spellStart"/>
-      <w:r>
-        <w:rPr>
-          <w:lang w:val="fr-FR"/>
-        </w:rPr>
-        <w:t>Fbprophet</w:t>
-      </w:r>
-      <w:proofErr w:type="spellEnd"/>
-      <w:r>
-        <w:rPr>
-          <w:lang w:val="fr-FR"/>
-        </w:rPr>
-        <w:t xml:space="preserve"> car la computation nous a semblé la plus rapide</w:t>
+        <w:t>Comme nous l’avions évoqué dans la partie précédente, la prédiction se fera à l’aide du package Fbprophet car la computation nous a semblé la plus rapide</w:t>
       </w:r>
       <w:r>
         <w:rPr>
@@ -9785,49 +9242,7 @@
         <w:rPr>
           <w:lang w:val="fr-FR"/>
         </w:rPr>
-        <w:t xml:space="preserve"> et qu’il nous permet d’obtenir rapidement un intervalle de confiance [</w:t>
-      </w:r>
-      <w:proofErr w:type="spellStart"/>
-      <w:r>
-        <w:rPr>
-          <w:lang w:val="fr-FR"/>
-        </w:rPr>
-        <w:t>yhat_lower</w:t>
-      </w:r>
-      <w:proofErr w:type="spellEnd"/>
-      <w:r>
-        <w:rPr>
-          <w:lang w:val="fr-FR"/>
-        </w:rPr>
-        <w:t xml:space="preserve"> ; </w:t>
-      </w:r>
-      <w:proofErr w:type="spellStart"/>
-      <w:r>
-        <w:rPr>
-          <w:lang w:val="fr-FR"/>
-        </w:rPr>
-        <w:t>yhat_upper</w:t>
-      </w:r>
-      <w:proofErr w:type="spellEnd"/>
-      <w:r>
-        <w:rPr>
-          <w:lang w:val="fr-FR"/>
-        </w:rPr>
-        <w:t xml:space="preserve">] dans lequel nous allons recevoir nos données ainsi qu’une tendance approximative </w:t>
-      </w:r>
-      <w:proofErr w:type="spellStart"/>
-      <w:r>
-        <w:rPr>
-          <w:lang w:val="fr-FR"/>
-        </w:rPr>
-        <w:t>yhat</w:t>
-      </w:r>
-      <w:proofErr w:type="spellEnd"/>
-      <w:r>
-        <w:rPr>
-          <w:lang w:val="fr-FR"/>
-        </w:rPr>
-        <w:t xml:space="preserve">. </w:t>
+        <w:t xml:space="preserve"> et qu’il nous permet d’obtenir rapidement un intervalle de confiance [yhat_lower ; yhat_upper] dans lequel nous allons recevoir nos données ainsi qu’une tendance approximative yhat. </w:t>
       </w:r>
     </w:p>
     <w:p>
@@ -10036,21 +9451,7 @@
         <w:rPr>
           <w:lang w:val="fr-FR"/>
         </w:rPr>
-        <w:t xml:space="preserve">Parce que l’intégration de </w:t>
-      </w:r>
-      <w:proofErr w:type="spellStart"/>
-      <w:r>
-        <w:rPr>
-          <w:lang w:val="fr-FR"/>
-        </w:rPr>
-        <w:t>Grafana</w:t>
-      </w:r>
-      <w:proofErr w:type="spellEnd"/>
-      <w:r>
-        <w:rPr>
-          <w:lang w:val="fr-FR"/>
-        </w:rPr>
-        <w:t xml:space="preserve"> et Spark semblait plus difficile à obtenir dans le peu de temps que nous avions, nous avons choisi </w:t>
+        <w:t xml:space="preserve">Parce que l’intégration de Grafana et Spark semblait plus difficile à obtenir dans le peu de temps que nous avions, nous avons choisi </w:t>
       </w:r>
       <w:r>
         <w:rPr>
@@ -10155,21 +9556,7 @@
         <w:rPr>
           <w:lang w:val="fr-FR"/>
         </w:rPr>
-        <w:t>Update des anciennes prédictions avec les prédictions actualisées. En effet, le modèle fonctionne sur toutes les données reçues en temps réel, plus le modèle contient de données, plus il s’affine jusqu’à arriver à de l’</w:t>
-      </w:r>
-      <w:proofErr w:type="spellStart"/>
-      <w:r>
-        <w:rPr>
-          <w:lang w:val="fr-FR"/>
-        </w:rPr>
-        <w:t>overfitting</w:t>
-      </w:r>
-      <w:proofErr w:type="spellEnd"/>
-      <w:r>
-        <w:rPr>
-          <w:lang w:val="fr-FR"/>
-        </w:rPr>
-        <w:t xml:space="preserve">. </w:t>
+        <w:t xml:space="preserve">Update des anciennes prédictions avec les prédictions actualisées. En effet, le modèle fonctionne sur toutes les données reçues en temps réel, plus le modèle contient de données, plus il s’affine jusqu’à arriver à de l’overfitting. </w:t>
       </w:r>
     </w:p>
     <w:p>
@@ -10310,17 +9697,9 @@
         <w:rPr>
           <w:lang w:val="fr-FR"/>
         </w:rPr>
-        <w:t xml:space="preserve">Visualisation des données réelles et prédites en temps-réel sur </w:t>
-      </w:r>
-      <w:proofErr w:type="spellStart"/>
-      <w:r>
-        <w:rPr>
-          <w:lang w:val="fr-FR"/>
-        </w:rPr>
-        <w:t>Grafana</w:t>
+        <w:t>Visualisation des données réelles et prédites en temps-réel sur Grafana</w:t>
       </w:r>
       <w:bookmarkEnd w:id="38"/>
-      <w:proofErr w:type="spellEnd"/>
       <w:r>
         <w:rPr>
           <w:lang w:val="fr-FR"/>
@@ -10468,29 +9847,8 @@
     <w:pPr>
       <w:pStyle w:val="En-tte"/>
     </w:pPr>
-    <w:proofErr w:type="spellStart"/>
     <w:r>
-      <w:t>Département</w:t>
-    </w:r>
-    <w:proofErr w:type="spellEnd"/>
-    <w:r>
-      <w:t xml:space="preserve"> de </w:t>
-    </w:r>
-    <w:proofErr w:type="spellStart"/>
-    <w:r>
-      <w:t>Génie</w:t>
-    </w:r>
-    <w:proofErr w:type="spellEnd"/>
-    <w:r>
-      <w:t xml:space="preserve"> </w:t>
-    </w:r>
-    <w:proofErr w:type="spellStart"/>
-    <w:r>
-      <w:t>Électrique</w:t>
-    </w:r>
-    <w:proofErr w:type="spellEnd"/>
-    <w:r>
-      <w:t xml:space="preserve"> &amp; Informatique</w:t>
+      <w:t>Département de Génie Électrique &amp; Informatique</w:t>
     </w:r>
     <w:r>
       <w:t xml:space="preserve"> AJOUTER LES LOGOS</w:t>

</xml_diff>